<commit_message>
issue resolved with introtoquadratics
</commit_message>
<xml_diff>
--- a/docs/index.docx
+++ b/docs/index.docx
@@ -210,20 +210,34 @@
       </w:r>
     </w:p>
     <w:bookmarkEnd w:id="22"/>
-    <w:bookmarkStart w:id="33" w:name="materials"/>
+    <w:bookmarkStart w:id="24" w:name="guide-of-the-month"/>
     <w:p>
       <w:pPr>
         <w:pStyle w:val="Heading1"/>
       </w:pPr>
       <w:r>
+        <w:t xml:space="preserve">Guide of the month</w:t>
+      </w:r>
+    </w:p>
+    <w:bookmarkStart w:id="23" w:name="gotm"/>
+    <w:bookmarkEnd w:id="23"/>
+    <w:bookmarkEnd w:id="24"/>
+    <w:bookmarkStart w:id="31" w:name="materials"/>
+    <w:p>
+      <w:pPr>
+        <w:pStyle w:val="Heading1"/>
+      </w:pPr>
+      <w:r>
         <w:t xml:space="preserve">Materials</w:t>
       </w:r>
     </w:p>
+    <w:bookmarkStart w:id="25" w:name="contents"/>
+    <w:bookmarkEnd w:id="25"/>
     <w:p>
       <w:pPr>
         <w:pStyle w:val="FirstParagraph"/>
       </w:pPr>
-      <w:hyperlink r:id="rId23">
+      <w:hyperlink r:id="rId26">
         <w:r>
           <w:rPr>
             <w:rStyle w:val="Hyperlink"/>
@@ -232,77 +246,15 @@
         </w:r>
       </w:hyperlink>
     </w:p>
-    <w:bookmarkStart w:id="28" w:name="materials-by-type"/>
     <w:p>
       <w:pPr>
-        <w:pStyle w:val="Heading2"/>
-      </w:pPr>
-      <w:r>
-        <w:t xml:space="preserve">Materials by type</w:t>
+        <w:pStyle w:val="BodyText"/>
+      </w:pPr>
+      <w:r>
+        <w:t xml:space="preserve">For all materials by type, you can use the categories on the right hand side of the list to narrow your search.</w:t>
       </w:r>
     </w:p>
-    <w:p>
-      <w:pPr>
-        <w:pStyle w:val="FirstParagraph"/>
-      </w:pPr>
-      <w:hyperlink r:id="rId24">
-        <w:r>
-          <w:rPr>
-            <w:rStyle w:val="Hyperlink"/>
-          </w:rPr>
-          <w:t xml:space="preserve">To see only study guides, please click on this sentence.</w:t>
-        </w:r>
-      </w:hyperlink>
-    </w:p>
-    <w:p>
-      <w:pPr>
-        <w:pStyle w:val="BodyText"/>
-      </w:pPr>
-      <w:hyperlink r:id="rId25">
-        <w:r>
-          <w:rPr>
-            <w:rStyle w:val="Hyperlink"/>
-          </w:rPr>
-          <w:t xml:space="preserve">To see only question and answer sheets, please click on this sentence.</w:t>
-        </w:r>
-      </w:hyperlink>
-    </w:p>
-    <w:p>
-      <w:pPr>
-        <w:pStyle w:val="BodyText"/>
-      </w:pPr>
-      <w:hyperlink r:id="rId26">
-        <w:r>
-          <w:rPr>
-            <w:rStyle w:val="Hyperlink"/>
-          </w:rPr>
-          <w:t xml:space="preserve">To see only fact sheets, please click on this sentence.</w:t>
-        </w:r>
-      </w:hyperlink>
-    </w:p>
-    <w:p>
-      <w:pPr>
-        <w:pStyle w:val="BodyText"/>
-      </w:pPr>
-      <w:hyperlink r:id="rId27">
-        <w:r>
-          <w:rPr>
-            <w:rStyle w:val="Hyperlink"/>
-          </w:rPr>
-          <w:t xml:space="preserve">To see only proof sheets, please click on this sentence.</w:t>
-        </w:r>
-      </w:hyperlink>
-    </w:p>
-    <w:p>
-      <w:pPr>
-        <w:pStyle w:val="BodyText"/>
-      </w:pPr>
-      <w:r>
-        <w:t xml:space="preserve">For all materials by type, you can use the categories on the right hand side of the list to narrow your search.</w:t>
-      </w:r>
-    </w:p>
-    <w:bookmarkEnd w:id="28"/>
-    <w:bookmarkStart w:id="32" w:name="other"/>
+    <w:bookmarkStart w:id="30" w:name="other"/>
     <w:p>
       <w:pPr>
         <w:pStyle w:val="Heading2"/>
@@ -328,7 +280,7 @@
       <w:pPr>
         <w:pStyle w:val="BodyText"/>
       </w:pPr>
-      <w:hyperlink r:id="rId29">
+      <w:hyperlink r:id="rId27">
         <w:r>
           <w:rPr>
             <w:rStyle w:val="Hyperlink"/>
@@ -341,7 +293,7 @@
       <w:pPr>
         <w:pStyle w:val="BodyText"/>
       </w:pPr>
-      <w:hyperlink r:id="rId30">
+      <w:hyperlink r:id="rId28">
         <w:r>
           <w:rPr>
             <w:rStyle w:val="Hyperlink"/>
@@ -354,7 +306,7 @@
       <w:pPr>
         <w:pStyle w:val="BodyText"/>
       </w:pPr>
-      <w:hyperlink r:id="rId31">
+      <w:hyperlink r:id="rId29">
         <w:r>
           <w:rPr>
             <w:rStyle w:val="Hyperlink"/>
@@ -363,8 +315,8 @@
         </w:r>
       </w:hyperlink>
     </w:p>
-    <w:bookmarkEnd w:id="32"/>
-    <w:bookmarkEnd w:id="33"/>
+    <w:bookmarkEnd w:id="30"/>
+    <w:bookmarkEnd w:id="31"/>
     <w:sectPr>
       <w:pgSz w:h="15840" w:w="12240"/>
       <w:pgMar w:bottom="1440" w:footer="720" w:gutter="0" w:header="720" w:left="1440" w:right="1440" w:top="1440"/>

</xml_diff>